<commit_message>
Média: recherches europresse et carte des acteurs et frise
</commit_message>
<xml_diff>
--- a/Data-Presse et médias/Recherches libres.docx
+++ b/Data-Presse et médias/Recherches libres.docx
@@ -38,35 +38,7 @@
         <w:rPr>
           <w:color w:val="1F497D" w:themeColor="text2"/>
         </w:rPr>
-        <w:t xml:space="preserve">Pour l’oral et dans le site, </w:t>
-      </w:r>
-      <w:proofErr w:type="spellStart"/>
-      <w:r>
-        <w:rPr>
-          <w:color w:val="1F497D" w:themeColor="text2"/>
-        </w:rPr>
-        <w:t>intéréssant</w:t>
-      </w:r>
-      <w:proofErr w:type="spellEnd"/>
-      <w:r>
-        <w:rPr>
-          <w:color w:val="1F497D" w:themeColor="text2"/>
-        </w:rPr>
-        <w:t xml:space="preserve"> de nous poser nous-mêmes en acteurs de cette controverse, comme étudiant de Télécom </w:t>
-      </w:r>
-      <w:proofErr w:type="spellStart"/>
-      <w:r>
-        <w:rPr>
-          <w:color w:val="1F497D" w:themeColor="text2"/>
-        </w:rPr>
-        <w:t>ParisTech</w:t>
-      </w:r>
-      <w:proofErr w:type="spellEnd"/>
-      <w:r>
-        <w:rPr>
-          <w:color w:val="1F497D" w:themeColor="text2"/>
-        </w:rPr>
-        <w:t xml:space="preserve"> école du numérique et attirer l’attention sur le fait que notre rôle n’est pas forcément partial du coup.</w:t>
+        <w:t>Pour l’oral et dans le site, intéréssant de nous poser nous-mêmes en acteurs de cette controverse, comme étudiant de Télécom ParisTech école du numérique et attirer l’attention sur le fait que notre rôle n’est pas forcément partial du coup.</w:t>
       </w:r>
     </w:p>
     <w:p>
@@ -93,7 +65,21 @@
             <w:rStyle w:val="Lienhypertexte"/>
             <w:sz w:val="24"/>
           </w:rPr>
-          <w:t>http://tempsreel.nouvelobs.com/l-enquete-de-l-obs/20130930.OBS9058/portables-wi-fi-tablettes-les-vrais-dangers-des-ondes.html</w:t>
+          <w:t>http://tempsreel.nouvelobs.com/l-enquete-de-l-</w:t>
+        </w:r>
+        <w:r>
+          <w:rPr>
+            <w:rStyle w:val="Lienhypertexte"/>
+            <w:sz w:val="24"/>
+          </w:rPr>
+          <w:t>o</w:t>
+        </w:r>
+        <w:r>
+          <w:rPr>
+            <w:rStyle w:val="Lienhypertexte"/>
+            <w:sz w:val="24"/>
+          </w:rPr>
+          <w:t>bs/20130930.OBS9058/portables-wi-fi-tablettes-les-vrais-dangers-des-ondes.html</w:t>
         </w:r>
       </w:hyperlink>
       <w:r>
@@ -121,29 +107,7 @@
           <w:szCs w:val="26"/>
           <w:shd w:val="clear" w:color="auto" w:fill="FFFFFF"/>
         </w:rPr>
-        <w:t xml:space="preserve">André </w:t>
-      </w:r>
-      <w:proofErr w:type="spellStart"/>
-      <w:r>
-        <w:rPr>
-          <w:rFonts w:ascii="Georgia" w:hAnsi="Georgia"/>
-          <w:color w:val="FF0000"/>
-          <w:sz w:val="20"/>
-          <w:szCs w:val="26"/>
-          <w:shd w:val="clear" w:color="auto" w:fill="FFFFFF"/>
-        </w:rPr>
-        <w:t>Aurengo</w:t>
-      </w:r>
-      <w:proofErr w:type="spellEnd"/>
-      <w:r>
-        <w:rPr>
-          <w:rFonts w:ascii="Georgia" w:hAnsi="Georgia"/>
-          <w:color w:val="FF0000"/>
-          <w:sz w:val="20"/>
-          <w:szCs w:val="26"/>
-          <w:shd w:val="clear" w:color="auto" w:fill="FFFFFF"/>
-        </w:rPr>
-        <w:t>, 64 ans, membre de l'Académie de Médecine</w:t>
+        <w:t>André Aurengo, 64 ans, membre de l'Académie de Médecine</w:t>
       </w:r>
       <w:r>
         <w:rPr>
@@ -173,145 +137,57 @@
           <w:szCs w:val="26"/>
           <w:shd w:val="clear" w:color="auto" w:fill="FFFFFF"/>
         </w:rPr>
-        <w:t>Spécialiste de médecine nucléaire à la Pitié-Salpêtrière, il est catégorique : "Plus de trente études en double aveugle ont été menées dans le monde et, à chaque fois, il apparaît que les patients ne ressentent pas les effets des ondes. Les gens cherchent des explications à leurs maux sur internet et se raccrochent à l'</w:t>
-      </w:r>
-      <w:proofErr w:type="spellStart"/>
-      <w:r>
-        <w:rPr>
-          <w:rFonts w:ascii="Georgia" w:hAnsi="Georgia"/>
-          <w:color w:val="000000"/>
-          <w:sz w:val="20"/>
-          <w:szCs w:val="26"/>
-          <w:shd w:val="clear" w:color="auto" w:fill="FFFFFF"/>
-        </w:rPr>
-        <w:t>électrosensibilité</w:t>
-      </w:r>
-      <w:proofErr w:type="spellEnd"/>
-      <w:r>
-        <w:rPr>
-          <w:rFonts w:ascii="Georgia" w:hAnsi="Georgia"/>
-          <w:color w:val="000000"/>
-          <w:sz w:val="20"/>
-          <w:szCs w:val="26"/>
-          <w:shd w:val="clear" w:color="auto" w:fill="FFFFFF"/>
-        </w:rPr>
-        <w:t xml:space="preserve"> comme à une croyance."</w:t>
-      </w:r>
-      <w:r>
-        <w:rPr>
-          <w:rFonts w:ascii="Georgia" w:hAnsi="Georgia"/>
-          <w:color w:val="000000"/>
-          <w:sz w:val="20"/>
-          <w:szCs w:val="26"/>
-          <w:shd w:val="clear" w:color="auto" w:fill="FFFFFF"/>
-        </w:rPr>
-        <w:br/>
-      </w:r>
-      <w:r>
-        <w:rPr>
-          <w:rFonts w:ascii="Georgia" w:hAnsi="Georgia"/>
-          <w:color w:val="FF0000"/>
-          <w:sz w:val="20"/>
-          <w:szCs w:val="26"/>
-          <w:shd w:val="clear" w:color="auto" w:fill="FFFFFF"/>
-        </w:rPr>
-        <w:t xml:space="preserve">A l'opposé, le professeur Dominique </w:t>
-      </w:r>
-      <w:proofErr w:type="spellStart"/>
-      <w:r>
-        <w:rPr>
-          <w:rFonts w:ascii="Georgia" w:hAnsi="Georgia"/>
-          <w:color w:val="FF0000"/>
-          <w:sz w:val="20"/>
-          <w:szCs w:val="26"/>
-          <w:shd w:val="clear" w:color="auto" w:fill="FFFFFF"/>
-        </w:rPr>
-        <w:t>Belpomme</w:t>
-      </w:r>
-      <w:proofErr w:type="spellEnd"/>
-      <w:r>
-        <w:rPr>
-          <w:rFonts w:ascii="Georgia" w:hAnsi="Georgia"/>
-          <w:color w:val="FF0000"/>
-          <w:sz w:val="20"/>
-          <w:szCs w:val="26"/>
-          <w:shd w:val="clear" w:color="auto" w:fill="FFFFFF"/>
-        </w:rPr>
-        <w:t>, 70 ans, cancérologue</w:t>
-      </w:r>
-      <w:r>
-        <w:rPr>
-          <w:rFonts w:ascii="Georgia" w:hAnsi="Georgia"/>
-          <w:color w:val="000000"/>
-          <w:sz w:val="20"/>
-          <w:szCs w:val="26"/>
-          <w:shd w:val="clear" w:color="auto" w:fill="FFFFFF"/>
-        </w:rPr>
-        <w:t>, rejette ce procès en sorcellerie. Il considère que l'</w:t>
-      </w:r>
-      <w:proofErr w:type="spellStart"/>
-      <w:r>
-        <w:rPr>
-          <w:rFonts w:ascii="Georgia" w:hAnsi="Georgia"/>
-          <w:color w:val="000000"/>
-          <w:sz w:val="20"/>
-          <w:szCs w:val="26"/>
-          <w:shd w:val="clear" w:color="auto" w:fill="FFFFFF"/>
-        </w:rPr>
-        <w:t>électrosensibilité</w:t>
-      </w:r>
-      <w:proofErr w:type="spellEnd"/>
-      <w:r>
-        <w:rPr>
-          <w:rFonts w:ascii="Georgia" w:hAnsi="Georgia"/>
-          <w:color w:val="000000"/>
-          <w:sz w:val="20"/>
-          <w:szCs w:val="26"/>
-          <w:shd w:val="clear" w:color="auto" w:fill="FFFFFF"/>
-        </w:rPr>
-        <w:t xml:space="preserve"> fait partie des nouvelles maladies environnementales, au même titre que les pathologies dues à l'amiante, aux pesticides et autres perturbateurs endocriniens.</w:t>
-      </w:r>
-      <w:r>
-        <w:rPr>
-          <w:rFonts w:ascii="Georgia" w:hAnsi="Georgia"/>
-          <w:color w:val="000000"/>
-          <w:sz w:val="20"/>
-          <w:szCs w:val="26"/>
-          <w:shd w:val="clear" w:color="auto" w:fill="FFFFFF"/>
-        </w:rPr>
-        <w:br/>
-      </w:r>
-      <w:r>
-        <w:rPr>
-          <w:rFonts w:ascii="Georgia" w:hAnsi="Georgia"/>
-          <w:color w:val="000000"/>
-          <w:sz w:val="20"/>
-          <w:szCs w:val="26"/>
-          <w:shd w:val="clear" w:color="auto" w:fill="FFFFFF"/>
-        </w:rPr>
-        <w:t xml:space="preserve">Dominique </w:t>
-      </w:r>
-      <w:proofErr w:type="spellStart"/>
-      <w:r>
-        <w:rPr>
-          <w:rFonts w:ascii="Georgia" w:hAnsi="Georgia"/>
-          <w:color w:val="000000"/>
-          <w:sz w:val="20"/>
-          <w:szCs w:val="26"/>
-          <w:shd w:val="clear" w:color="auto" w:fill="FFFFFF"/>
-        </w:rPr>
-        <w:t>Belpomme</w:t>
-      </w:r>
-      <w:proofErr w:type="spellEnd"/>
-      <w:r>
-        <w:rPr>
-          <w:rFonts w:ascii="Georgia" w:hAnsi="Georgia"/>
-          <w:color w:val="000000"/>
-          <w:sz w:val="20"/>
-          <w:szCs w:val="26"/>
-          <w:shd w:val="clear" w:color="auto" w:fill="FFFFFF"/>
-        </w:rPr>
-        <w:t xml:space="preserve"> a ouvert une consultation pour tous ceux qui ne trouvent aucune réponse à leurs souffrances. Les patients viennent de tout l'Hexagone et même de l'étranger comme Anne-Laure, traductrice pour une organisation internationale à Genève.</w:t>
+        <w:t>Spécialiste de médecine nucléaire à la Pitié-Salpêtrière, il est catégorique : "Plus de trente études en double aveugle ont été menées dans le monde et, à chaque fois, il apparaît que les patients ne ressentent pas les effets des ondes. Les gens cherchent des explications à leurs maux sur internet et se raccrochent à l'électrosensibilité comme à une croyance."</w:t>
+      </w:r>
+      <w:r>
+        <w:rPr>
+          <w:rFonts w:ascii="Georgia" w:hAnsi="Georgia"/>
+          <w:color w:val="000000"/>
+          <w:sz w:val="20"/>
+          <w:szCs w:val="26"/>
+          <w:shd w:val="clear" w:color="auto" w:fill="FFFFFF"/>
+        </w:rPr>
+        <w:br/>
+      </w:r>
+      <w:r>
+        <w:rPr>
+          <w:rFonts w:ascii="Georgia" w:hAnsi="Georgia"/>
+          <w:color w:val="FF0000"/>
+          <w:sz w:val="20"/>
+          <w:szCs w:val="26"/>
+          <w:shd w:val="clear" w:color="auto" w:fill="FFFFFF"/>
+        </w:rPr>
+        <w:t>A l'opposé, le professeur Dominique Belpomme, 70 ans, cancérologue</w:t>
+      </w:r>
+      <w:r>
+        <w:rPr>
+          <w:rFonts w:ascii="Georgia" w:hAnsi="Georgia"/>
+          <w:color w:val="000000"/>
+          <w:sz w:val="20"/>
+          <w:szCs w:val="26"/>
+          <w:shd w:val="clear" w:color="auto" w:fill="FFFFFF"/>
+        </w:rPr>
+        <w:t>, rejette ce procès en sorcellerie. Il considère que l'électrosensibilité fait partie des nouvelles maladies environnementales, au même titre que les pathologies dues à l'amiante, aux pesticides et autres perturbateurs endocriniens.</w:t>
+      </w:r>
+      <w:r>
+        <w:rPr>
+          <w:rFonts w:ascii="Georgia" w:hAnsi="Georgia"/>
+          <w:color w:val="000000"/>
+          <w:sz w:val="20"/>
+          <w:szCs w:val="26"/>
+          <w:shd w:val="clear" w:color="auto" w:fill="FFFFFF"/>
+        </w:rPr>
+        <w:br/>
+      </w:r>
+      <w:r>
+        <w:rPr>
+          <w:rFonts w:ascii="Georgia" w:hAnsi="Georgia"/>
+          <w:color w:val="000000"/>
+          <w:sz w:val="20"/>
+          <w:szCs w:val="26"/>
+          <w:shd w:val="clear" w:color="auto" w:fill="FFFFFF"/>
+        </w:rPr>
+        <w:t>Dominique Belpomme a ouvert une consultation pour tous ceux qui ne trouvent aucune réponse à leurs souffrances. Les patients viennent de tout l'Hexagone et même de l'étranger comme Anne-Laure, traductrice pour une organisation internationale à Genève.</w:t>
       </w:r>
       <w:r>
         <w:rPr>
@@ -328,45 +204,13 @@
           <w:color w:val="1F497D" w:themeColor="text2"/>
           <w:sz w:val="18"/>
         </w:rPr>
-        <w:t xml:space="preserve">Je vais sans doute remettre en cause ce diagnostic, lui explique-t-il. Il se peut que vous souffriez d'une forme particulière de MCS (Multiple </w:t>
-      </w:r>
-      <w:proofErr w:type="spellStart"/>
+        <w:t>Je vais sans doute remettre en cause ce diagnostic, lui explique-t-il. Il se peut que vous souffriez d'une forme particulière de MCS (Multiple Chemical Sensitivity). Les patients qui en sont atteints sont souvent plus sensibles à une exposition prolongée aux ondes."</w:t>
+      </w:r>
       <w:r>
         <w:rPr>
           <w:color w:val="1F497D" w:themeColor="text2"/>
           <w:sz w:val="18"/>
         </w:rPr>
-        <w:t>Chemical</w:t>
-      </w:r>
-      <w:proofErr w:type="spellEnd"/>
-      <w:r>
-        <w:rPr>
-          <w:color w:val="1F497D" w:themeColor="text2"/>
-          <w:sz w:val="18"/>
-        </w:rPr>
-        <w:t xml:space="preserve"> </w:t>
-      </w:r>
-      <w:proofErr w:type="spellStart"/>
-      <w:r>
-        <w:rPr>
-          <w:color w:val="1F497D" w:themeColor="text2"/>
-          <w:sz w:val="18"/>
-        </w:rPr>
-        <w:t>Sensitivity</w:t>
-      </w:r>
-      <w:proofErr w:type="spellEnd"/>
-      <w:r>
-        <w:rPr>
-          <w:color w:val="1F497D" w:themeColor="text2"/>
-          <w:sz w:val="18"/>
-        </w:rPr>
-        <w:t>). Les patients qui en sont atteints sont souvent plus sensibles à une exposition prolongée aux ondes."</w:t>
-      </w:r>
-      <w:r>
-        <w:rPr>
-          <w:color w:val="1F497D" w:themeColor="text2"/>
-          <w:sz w:val="18"/>
-        </w:rPr>
         <w:br/>
       </w:r>
       <w:r>
@@ -406,27 +250,7 @@
           <w:szCs w:val="26"/>
           <w:shd w:val="clear" w:color="auto" w:fill="FFFFFF"/>
         </w:rPr>
-        <w:t xml:space="preserve">Près de 2.600 études ont été publiées sur les effets des fréquences de téléphonie et </w:t>
-      </w:r>
-      <w:proofErr w:type="spellStart"/>
-      <w:r>
-        <w:rPr>
-          <w:rFonts w:ascii="Georgia" w:hAnsi="Georgia"/>
-          <w:sz w:val="20"/>
-          <w:szCs w:val="26"/>
-          <w:shd w:val="clear" w:color="auto" w:fill="FFFFFF"/>
-        </w:rPr>
-        <w:t>wi-fi</w:t>
-      </w:r>
-      <w:proofErr w:type="spellEnd"/>
-      <w:r>
-        <w:rPr>
-          <w:rFonts w:ascii="Georgia" w:hAnsi="Georgia"/>
-          <w:sz w:val="20"/>
-          <w:szCs w:val="26"/>
-          <w:shd w:val="clear" w:color="auto" w:fill="FFFFFF"/>
-        </w:rPr>
-        <w:t>. Désormais le terrain est déblayé. Comme pour les OGM, ce n'est plus une question scientifique, mais une question de société."</w:t>
+        <w:t>Près de 2.600 études ont été publiées sur les effets des fréquences de téléphonie et wi-fi. Désormais le terrain est déblayé. Comme pour les OGM, ce n'est plus une question scientifique, mais une question de société."</w:t>
       </w:r>
       <w:r>
         <w:rPr>
@@ -445,110 +269,46 @@
           <w:szCs w:val="26"/>
           <w:shd w:val="clear" w:color="auto" w:fill="FFFFFF"/>
         </w:rPr>
-        <w:t xml:space="preserve">Certes, le Pr </w:t>
-      </w:r>
-      <w:proofErr w:type="spellStart"/>
-      <w:r>
-        <w:rPr>
-          <w:rFonts w:ascii="Georgia" w:hAnsi="Georgia"/>
-          <w:color w:val="FF0000"/>
-          <w:szCs w:val="26"/>
-          <w:shd w:val="clear" w:color="auto" w:fill="FFFFFF"/>
-        </w:rPr>
-        <w:t>Aurengo</w:t>
-      </w:r>
-      <w:proofErr w:type="spellEnd"/>
-      <w:r>
-        <w:rPr>
-          <w:rFonts w:ascii="Georgia" w:hAnsi="Georgia"/>
-          <w:color w:val="FF0000"/>
-          <w:szCs w:val="26"/>
-          <w:shd w:val="clear" w:color="auto" w:fill="FFFFFF"/>
-        </w:rPr>
-        <w:t xml:space="preserve"> a bien été membre du conseil scientifique de Bouygues Telecom, "mais à titre bénévole", précise-t-il. Sa position n'est, selon lui, liée à aucune compromission.</w:t>
-      </w:r>
-      <w:r>
-        <w:rPr>
-          <w:rFonts w:ascii="Georgia" w:hAnsi="Georgia"/>
-          <w:color w:val="FF0000"/>
-          <w:szCs w:val="26"/>
-          <w:shd w:val="clear" w:color="auto" w:fill="FFFFFF"/>
-        </w:rPr>
-        <w:br/>
-      </w:r>
-      <w:r>
-        <w:rPr>
-          <w:rFonts w:ascii="Georgia" w:hAnsi="Georgia"/>
-          <w:color w:val="000000"/>
-          <w:sz w:val="20"/>
-          <w:szCs w:val="26"/>
-          <w:shd w:val="clear" w:color="auto" w:fill="FFFFFF"/>
-        </w:rPr>
-        <w:t xml:space="preserve">Pour eux, les </w:t>
-      </w:r>
-      <w:proofErr w:type="spellStart"/>
-      <w:r>
-        <w:rPr>
-          <w:rFonts w:ascii="Georgia" w:hAnsi="Georgia"/>
-          <w:color w:val="000000"/>
-          <w:sz w:val="20"/>
-          <w:szCs w:val="26"/>
-          <w:shd w:val="clear" w:color="auto" w:fill="FFFFFF"/>
-        </w:rPr>
-        <w:t>électrosensibles</w:t>
-      </w:r>
-      <w:proofErr w:type="spellEnd"/>
-      <w:r>
-        <w:rPr>
-          <w:rFonts w:ascii="Georgia" w:hAnsi="Georgia"/>
-          <w:color w:val="000000"/>
-          <w:sz w:val="20"/>
-          <w:szCs w:val="26"/>
-          <w:shd w:val="clear" w:color="auto" w:fill="FFFFFF"/>
-        </w:rPr>
-        <w:t xml:space="preserve"> ont développé une "phobie des ondes" qui s'est propagée dans la société comme les rumeurs.</w:t>
-      </w:r>
-      <w:r>
-        <w:rPr>
-          <w:rFonts w:ascii="Georgia" w:hAnsi="Georgia"/>
-          <w:color w:val="000000"/>
-          <w:sz w:val="20"/>
-          <w:szCs w:val="26"/>
-          <w:shd w:val="clear" w:color="auto" w:fill="FFFFFF"/>
-        </w:rPr>
-        <w:br/>
-      </w:r>
-      <w:r>
-        <w:rPr>
-          <w:rFonts w:ascii="Georgia" w:hAnsi="Georgia"/>
-          <w:color w:val="000000"/>
-          <w:sz w:val="20"/>
-          <w:szCs w:val="26"/>
-          <w:shd w:val="clear" w:color="auto" w:fill="FFFFFF"/>
-        </w:rPr>
-        <w:t xml:space="preserve">Pour étayer leur thèse, ils s'appuient sur les premiers résultats délivrés par l'étude nationale menée par l'équipe du Pr Dominique </w:t>
-      </w:r>
-      <w:proofErr w:type="spellStart"/>
-      <w:r>
-        <w:rPr>
-          <w:rFonts w:ascii="Georgia" w:hAnsi="Georgia"/>
-          <w:color w:val="000000"/>
-          <w:sz w:val="20"/>
-          <w:szCs w:val="26"/>
-          <w:shd w:val="clear" w:color="auto" w:fill="FFFFFF"/>
-        </w:rPr>
-        <w:t>Choudat</w:t>
-      </w:r>
-      <w:proofErr w:type="spellEnd"/>
-      <w:r>
-        <w:rPr>
-          <w:rFonts w:ascii="Georgia" w:hAnsi="Georgia"/>
-          <w:color w:val="000000"/>
-          <w:sz w:val="20"/>
-          <w:szCs w:val="26"/>
-          <w:shd w:val="clear" w:color="auto" w:fill="FFFFFF"/>
-        </w:rPr>
-        <w:t xml:space="preserve"> à l'hôpital Cochin. Pourtant cette expérience risque de rester inachevée. </w:t>
+        <w:t>Certes, le Pr Aurengo a bien été membre du conseil scientifique de Bouygues Telecom, "mais à titre bénévole", précise-t-il. Sa position n'est, selon lui, liée à aucune compromission.</w:t>
+      </w:r>
+      <w:r>
+        <w:rPr>
+          <w:rFonts w:ascii="Georgia" w:hAnsi="Georgia"/>
+          <w:color w:val="FF0000"/>
+          <w:szCs w:val="26"/>
+          <w:shd w:val="clear" w:color="auto" w:fill="FFFFFF"/>
+        </w:rPr>
+        <w:br/>
+      </w:r>
+      <w:r>
+        <w:rPr>
+          <w:rFonts w:ascii="Georgia" w:hAnsi="Georgia"/>
+          <w:color w:val="000000"/>
+          <w:sz w:val="20"/>
+          <w:szCs w:val="26"/>
+          <w:shd w:val="clear" w:color="auto" w:fill="FFFFFF"/>
+        </w:rPr>
+        <w:t>Pour eux, les électrosensibles ont développé une "phobie des ondes" qui s'est propagée dans la société comme les rumeurs.</w:t>
+      </w:r>
+      <w:r>
+        <w:rPr>
+          <w:rFonts w:ascii="Georgia" w:hAnsi="Georgia"/>
+          <w:color w:val="000000"/>
+          <w:sz w:val="20"/>
+          <w:szCs w:val="26"/>
+          <w:shd w:val="clear" w:color="auto" w:fill="FFFFFF"/>
+        </w:rPr>
+        <w:br/>
+      </w:r>
+      <w:r>
+        <w:rPr>
+          <w:rFonts w:ascii="Georgia" w:hAnsi="Georgia"/>
+          <w:color w:val="000000"/>
+          <w:sz w:val="20"/>
+          <w:szCs w:val="26"/>
+          <w:shd w:val="clear" w:color="auto" w:fill="FFFFFF"/>
+        </w:rPr>
+        <w:t xml:space="preserve">Pour étayer leur thèse, ils s'appuient sur les premiers résultats délivrés par l'étude nationale menée par l'équipe du Pr Dominique Choudat à l'hôpital Cochin. Pourtant cette expérience risque de rester inachevée. </w:t>
       </w:r>
       <w:r>
         <w:rPr>
@@ -731,27 +491,15 @@
           <w:shd w:val="clear" w:color="auto" w:fill="FFFFFF"/>
         </w:rPr>
       </w:pPr>
-      <w:proofErr w:type="gramStart"/>
-      <w:r>
-        <w:rPr>
-          <w:rFonts w:ascii="Georgia" w:hAnsi="Georgia"/>
-          <w:color w:val="FF0000"/>
-          <w:sz w:val="20"/>
-          <w:szCs w:val="26"/>
-          <w:shd w:val="clear" w:color="auto" w:fill="FFFFFF"/>
-        </w:rPr>
-        <w:t>il</w:t>
-      </w:r>
-      <w:proofErr w:type="gramEnd"/>
-      <w:r>
-        <w:rPr>
-          <w:rFonts w:ascii="Georgia" w:hAnsi="Georgia"/>
-          <w:color w:val="FF0000"/>
-          <w:sz w:val="20"/>
-          <w:szCs w:val="26"/>
-          <w:shd w:val="clear" w:color="auto" w:fill="FFFFFF"/>
-        </w:rPr>
-        <w:t xml:space="preserve"> faudrait multiplier par trois le nombre d'antennes-relais. "Impensable !" pour Martin Bouygues.</w:t>
+      <w:r>
+        <w:rPr>
+          <w:rFonts w:ascii="Georgia" w:hAnsi="Georgia"/>
+          <w:color w:val="FF0000"/>
+          <w:sz w:val="20"/>
+          <w:szCs w:val="26"/>
+          <w:shd w:val="clear" w:color="auto" w:fill="FFFFFF"/>
+        </w:rPr>
+        <w:t>il faudrait multiplier par trois le nombre d'antennes-relais. "Impensable !" pour Martin Bouygues.</w:t>
       </w:r>
       <w:r>
         <w:rPr>
@@ -781,29 +529,7 @@
           <w:szCs w:val="29"/>
           <w:shd w:val="clear" w:color="auto" w:fill="FFFFFF"/>
         </w:rPr>
-        <w:t xml:space="preserve">Pierre </w:t>
-      </w:r>
-      <w:proofErr w:type="spellStart"/>
-      <w:r>
-        <w:rPr>
-          <w:rFonts w:ascii="Georgia" w:hAnsi="Georgia"/>
-          <w:color w:val="FF0000"/>
-          <w:sz w:val="20"/>
-          <w:szCs w:val="29"/>
-          <w:shd w:val="clear" w:color="auto" w:fill="FFFFFF"/>
-        </w:rPr>
-        <w:t>Encrenaz</w:t>
-      </w:r>
-      <w:proofErr w:type="spellEnd"/>
-      <w:r>
-        <w:rPr>
-          <w:rFonts w:ascii="Georgia" w:hAnsi="Georgia"/>
-          <w:color w:val="FF0000"/>
-          <w:sz w:val="20"/>
-          <w:szCs w:val="29"/>
-          <w:shd w:val="clear" w:color="auto" w:fill="FFFFFF"/>
-        </w:rPr>
-        <w:t xml:space="preserve"> plaide pour que les études soient désormais prises en charge par le public, afin de tordre le cou à tout soupçon de conflit d'intérêts.</w:t>
+        <w:t>Pierre Encrenaz plaide pour que les études soient désormais prises en charge par le public, afin de tordre le cou à tout soupçon de conflit d'intérêts.</w:t>
       </w:r>
       <w:r>
         <w:rPr>
@@ -994,17 +720,6 @@
     <w:p>
       <w:pPr>
         <w:rPr>
-          <w:rFonts w:ascii="Georgia" w:hAnsi="Georgia"/>
-          <w:color w:val="FF0000"/>
-          <w:sz w:val="20"/>
-          <w:szCs w:val="29"/>
-          <w:shd w:val="clear" w:color="auto" w:fill="FFFFFF"/>
-        </w:rPr>
-      </w:pPr>
-    </w:p>
-    <w:p>
-      <w:pPr>
-        <w:rPr>
           <w:rFonts w:ascii="Helvetica" w:hAnsi="Helvetica" w:cs="Helvetica"/>
           <w:color w:val="00B0F0"/>
           <w:sz w:val="20"/>
@@ -1021,7 +736,47 @@
             <w:szCs w:val="29"/>
             <w:shd w:val="clear" w:color="auto" w:fill="FFFFFF"/>
           </w:rPr>
-          <w:t>http://www.rfi.fr/science/20160708-droits-enfant-sante-medecine-nouvelles-technologies-ondes-electromagnetiques-teleph</w:t>
+          <w:t>http://www.rfi.fr/science/20160708-droits-</w:t>
+        </w:r>
+        <w:r>
+          <w:rPr>
+            <w:rStyle w:val="Lienhypertexte"/>
+            <w:rFonts w:ascii="Georgia" w:hAnsi="Georgia"/>
+            <w:sz w:val="20"/>
+            <w:szCs w:val="29"/>
+            <w:shd w:val="clear" w:color="auto" w:fill="FFFFFF"/>
+          </w:rPr>
+          <w:t>e</w:t>
+        </w:r>
+        <w:r>
+          <w:rPr>
+            <w:rStyle w:val="Lienhypertexte"/>
+            <w:rFonts w:ascii="Georgia" w:hAnsi="Georgia"/>
+            <w:sz w:val="20"/>
+            <w:szCs w:val="29"/>
+            <w:shd w:val="clear" w:color="auto" w:fill="FFFFFF"/>
+          </w:rPr>
+          <w:t>nfant-sante-med</w:t>
+        </w:r>
+        <w:r>
+          <w:rPr>
+            <w:rStyle w:val="Lienhypertexte"/>
+            <w:rFonts w:ascii="Georgia" w:hAnsi="Georgia"/>
+            <w:sz w:val="20"/>
+            <w:szCs w:val="29"/>
+            <w:shd w:val="clear" w:color="auto" w:fill="FFFFFF"/>
+          </w:rPr>
+          <w:t>e</w:t>
+        </w:r>
+        <w:r>
+          <w:rPr>
+            <w:rStyle w:val="Lienhypertexte"/>
+            <w:rFonts w:ascii="Georgia" w:hAnsi="Georgia"/>
+            <w:sz w:val="20"/>
+            <w:szCs w:val="29"/>
+            <w:shd w:val="clear" w:color="auto" w:fill="FFFFFF"/>
+          </w:rPr>
+          <w:t>cine-nouvelles-technologies-ondes-electromagnetiques-teleph</w:t>
         </w:r>
       </w:hyperlink>
       <w:r>
@@ -1062,49 +817,7 @@
           <w:szCs w:val="16"/>
           <w:shd w:val="clear" w:color="auto" w:fill="FFFFFF"/>
         </w:rPr>
-        <w:t xml:space="preserve">L'étude souligne également des effets sur le bien-être. Les </w:t>
-      </w:r>
-      <w:proofErr w:type="spellStart"/>
-      <w:r>
-        <w:rPr>
-          <w:rFonts w:ascii="Helvetica" w:hAnsi="Helvetica" w:cs="Helvetica"/>
-          <w:color w:val="3A3939"/>
-          <w:sz w:val="18"/>
-          <w:szCs w:val="16"/>
-          <w:shd w:val="clear" w:color="auto" w:fill="FFFFFF"/>
-        </w:rPr>
-        <w:t>enfan</w:t>
-      </w:r>
-      <w:r>
-        <w:rPr>
-          <w:rFonts w:ascii="Helvetica" w:hAnsi="Helvetica" w:cs="Helvetica"/>
-          <w:color w:val="3A3939"/>
-          <w:sz w:val="18"/>
-          <w:szCs w:val="16"/>
-          <w:shd w:val="clear" w:color="auto" w:fill="FFFFFF"/>
-        </w:rPr>
-        <w:t>.</w:t>
-      </w:r>
-      <w:r>
-        <w:rPr>
-          <w:rFonts w:ascii="Helvetica" w:hAnsi="Helvetica" w:cs="Helvetica"/>
-          <w:color w:val="3A3939"/>
-          <w:sz w:val="18"/>
-          <w:szCs w:val="16"/>
-          <w:shd w:val="clear" w:color="auto" w:fill="FFFFFF"/>
-        </w:rPr>
-        <w:t>ts</w:t>
-      </w:r>
-      <w:proofErr w:type="spellEnd"/>
-      <w:r>
-        <w:rPr>
-          <w:rFonts w:ascii="Helvetica" w:hAnsi="Helvetica" w:cs="Helvetica"/>
-          <w:color w:val="3A3939"/>
-          <w:sz w:val="18"/>
-          <w:szCs w:val="16"/>
-          <w:shd w:val="clear" w:color="auto" w:fill="FFFFFF"/>
-        </w:rPr>
-        <w:t xml:space="preserve"> vont se plaindre plus souvent de fatigue et d'insomnie et ils sont très tôt sujets au stress et à l'anxiété. Résultat : les jeunes font plus de dépression et de tentatives de suicide</w:t>
+        <w:t>L'étude souligne également des effets sur le bien-être. Les enfants vont se plaindre plus souvent de fatigue et d'insomnie et ils sont très tôt sujets au stress et à l'anxiété. Résultat : les jeunes font plus de dépression et de tentatives de suicide</w:t>
       </w:r>
       <w:r>
         <w:rPr>
@@ -1180,7 +893,27 @@
             <w:szCs w:val="14"/>
             <w:shd w:val="clear" w:color="auto" w:fill="E9EDF0"/>
           </w:rPr>
-          <w:t>http://www.lemonde.fr/sante/article/2016/07/08/alerte-sur-les-dangers-des-radiofrequences-pour-les-enfants_4965884_1651302.html#89kgZUbgyWOy3RzF.99</w:t>
+          <w:t>http://www.lemonde.fr/sante/article/2016</w:t>
+        </w:r>
+        <w:r>
+          <w:rPr>
+            <w:rStyle w:val="Lienhypertexte"/>
+            <w:rFonts w:ascii="Helvetica" w:hAnsi="Helvetica" w:cs="Helvetica"/>
+            <w:sz w:val="16"/>
+            <w:szCs w:val="14"/>
+            <w:shd w:val="clear" w:color="auto" w:fill="E9EDF0"/>
+          </w:rPr>
+          <w:t>/</w:t>
+        </w:r>
+        <w:r>
+          <w:rPr>
+            <w:rStyle w:val="Lienhypertexte"/>
+            <w:rFonts w:ascii="Helvetica" w:hAnsi="Helvetica" w:cs="Helvetica"/>
+            <w:sz w:val="16"/>
+            <w:szCs w:val="14"/>
+            <w:shd w:val="clear" w:color="auto" w:fill="E9EDF0"/>
+          </w:rPr>
+          <w:t>07/08/alerte-sur-les-dangers-des-radiofrequences-pour-les-enfants_4965884_1651302.html#89kgZUbgyWOy3RzF.99</w:t>
         </w:r>
       </w:hyperlink>
       <w:r>
@@ -1836,6 +1569,16 @@
         </w:rPr>
         <w:t xml:space="preserve">Confusion des causes, indémêlable. </w:t>
       </w:r>
+      <w:r>
+        <w:rPr>
+          <w:rFonts w:ascii="Helvetica" w:hAnsi="Helvetica" w:cs="Helvetica"/>
+          <w:color w:val="00B0F0"/>
+          <w:sz w:val="18"/>
+          <w:szCs w:val="16"/>
+          <w:shd w:val="clear" w:color="auto" w:fill="FFFFFF"/>
+        </w:rPr>
+        <w:t>« En revanche les experts » : imprécisions des médias sur qui met en avant un rapport et des effets. Les experts = terme englobant qui ne veut pas dire grand-chose.</w:t>
+      </w:r>
     </w:p>
     <w:p>
       <w:pPr>
@@ -1857,7 +1600,29 @@
             <w:shd w:val="clear" w:color="auto" w:fill="E9EDF0"/>
             <w:lang w:eastAsia="fr-FR"/>
           </w:rPr>
-          <w:t>http://www.lemonde.fr/planete/article/2016/12/23/soupcons-sur-les-ondes-des-telephones-portables_5053186_3244.html#xIEATYjWCwQEVbhp.99</w:t>
+          <w:t>http://www.lemonde.fr/planete/articl</w:t>
+        </w:r>
+        <w:r>
+          <w:rPr>
+            <w:rStyle w:val="Lienhypertexte"/>
+            <w:rFonts w:ascii="Helvetica" w:eastAsia="Times New Roman" w:hAnsi="Helvetica" w:cs="Helvetica"/>
+            <w:sz w:val="16"/>
+            <w:szCs w:val="16"/>
+            <w:shd w:val="clear" w:color="auto" w:fill="E9EDF0"/>
+            <w:lang w:eastAsia="fr-FR"/>
+          </w:rPr>
+          <w:t>e</w:t>
+        </w:r>
+        <w:r>
+          <w:rPr>
+            <w:rStyle w:val="Lienhypertexte"/>
+            <w:rFonts w:ascii="Helvetica" w:eastAsia="Times New Roman" w:hAnsi="Helvetica" w:cs="Helvetica"/>
+            <w:sz w:val="16"/>
+            <w:szCs w:val="16"/>
+            <w:shd w:val="clear" w:color="auto" w:fill="E9EDF0"/>
+            <w:lang w:eastAsia="fr-FR"/>
+          </w:rPr>
+          <w:t>/2016/12/23/soupcons-sur-les-ondes-des-telephones-portables_5053186_3244.html#xIEATYjWCwQEVbhp.99</w:t>
         </w:r>
       </w:hyperlink>
       <w:r>
@@ -1879,8 +1644,7 @@
           <w:szCs w:val="16"/>
           <w:lang w:eastAsia="fr-FR"/>
         </w:rPr>
-        <w:lastRenderedPageBreak/>
-        <w:t>Le dossier est technique, ce qui contribue à son opacité. L’exposition aux radiofréquences émises et reçues par un téléphone portable est mesurée par le débit d’absorption spécifique (DAS), exprimé en watts par kilogramme (W/kg). Il s’agit de la quantité d’énergie absorbée, sous forme de chaleur, par les tissus biologiques. En Europe, une réglementation de 1999 a fixé la valeur à ne pas dépasser à 2 W/kg pour l’exposition de la tête et du tronc, et à 4 W/kg pour les membres.</w:t>
+        <w:t xml:space="preserve">Le dossier est technique, ce qui contribue à son opacité. L’exposition aux radiofréquences émises et reçues par un téléphone </w:t>
       </w:r>
       <w:r>
         <w:rPr>
@@ -1890,17 +1654,49 @@
           <w:szCs w:val="16"/>
           <w:lang w:eastAsia="fr-FR"/>
         </w:rPr>
-        <w:t xml:space="preserve"> </w:t>
+        <w:lastRenderedPageBreak/>
+        <w:t>portable est mesurée par le débit d’absorption spécifique (DAS), exprimé en watts par kilogramme (W/kg). Il s’agit de la quantité d’énergie absorbée, sous forme de chaleur, par les tissus biologiques. En Europe, une réglementation de 1999 a fixé la valeur à ne pas dépasser à 2 W/kg pour l’exposition de la tête et du tronc, et à 4 W/kg pour les membres.</w:t>
       </w:r>
       <w:r>
         <w:rPr>
           <w:rFonts w:ascii="Helvetica" w:eastAsia="Times New Roman" w:hAnsi="Helvetica" w:cs="Helvetica"/>
-          <w:color w:val="FF0000"/>
+          <w:color w:val="16212C"/>
           <w:sz w:val="16"/>
           <w:szCs w:val="16"/>
           <w:lang w:eastAsia="fr-FR"/>
         </w:rPr>
+        <w:t xml:space="preserve"> </w:t>
+      </w:r>
+      <w:r>
+        <w:rPr>
+          <w:rFonts w:ascii="Helvetica" w:eastAsia="Times New Roman" w:hAnsi="Helvetica" w:cs="Helvetica"/>
+          <w:color w:val="FF0000"/>
+          <w:sz w:val="16"/>
+          <w:szCs w:val="16"/>
+          <w:lang w:eastAsia="fr-FR"/>
+        </w:rPr>
         <w:t>Les fabricants respectent bien ces normes… du moins quand l’appareil n’est pas placé au contact du corps. Pour faire certifier leurs modèles, ils font en effet procéder à des essais en laboratoire. L’exposition au niveau de la tête est évaluée, non sur des cobayes...</w:t>
+      </w:r>
+    </w:p>
+    <w:p>
+      <w:pPr>
+        <w:rPr>
+          <w:rFonts w:ascii="Helvetica" w:eastAsia="Times New Roman" w:hAnsi="Helvetica" w:cs="Helvetica"/>
+          <w:color w:val="FF0000"/>
+          <w:sz w:val="16"/>
+          <w:szCs w:val="16"/>
+          <w:lang w:eastAsia="fr-FR"/>
+        </w:rPr>
+      </w:pPr>
+      <w:r>
+        <w:rPr>
+          <w:rFonts w:ascii="Helvetica" w:hAnsi="Helvetica" w:cs="Helvetica"/>
+          <w:color w:val="00B0F0"/>
+          <w:sz w:val="18"/>
+          <w:szCs w:val="16"/>
+          <w:shd w:val="clear" w:color="auto" w:fill="FFFFFF"/>
+        </w:rPr>
+        <w:t>« Le dossier est technique ce qui contribue à son opacité » : en effet même nous avec nos connaissances on a beaucoup de mal à se faire une idée de la fiabilité d’une étude et de ses conséquences. Surtout avec les très nombreuses contradictions.</w:t>
       </w:r>
     </w:p>
     <w:p>
@@ -1933,7 +1729,27 @@
             <w:szCs w:val="16"/>
             <w:lang w:eastAsia="fr-FR"/>
           </w:rPr>
-          <w:t>http://tempsreel.nouvelobs.com/societe/20131015.OBS1205/danger-des-ondes-un-rapport-plus-alarmiste-qu-il-n-y-parait.html</w:t>
+          <w:t>http://tempsreel.nouvelobs.com/societe/20131015.OBS1205/danger-des-ondes-un-rapport-plus-ala</w:t>
+        </w:r>
+        <w:r>
+          <w:rPr>
+            <w:rStyle w:val="Lienhypertexte"/>
+            <w:rFonts w:ascii="Helvetica" w:eastAsia="Times New Roman" w:hAnsi="Helvetica" w:cs="Helvetica"/>
+            <w:sz w:val="16"/>
+            <w:szCs w:val="16"/>
+            <w:lang w:eastAsia="fr-FR"/>
+          </w:rPr>
+          <w:t>r</w:t>
+        </w:r>
+        <w:r>
+          <w:rPr>
+            <w:rStyle w:val="Lienhypertexte"/>
+            <w:rFonts w:ascii="Helvetica" w:eastAsia="Times New Roman" w:hAnsi="Helvetica" w:cs="Helvetica"/>
+            <w:sz w:val="16"/>
+            <w:szCs w:val="16"/>
+            <w:lang w:eastAsia="fr-FR"/>
+          </w:rPr>
+          <w:t>miste-qu-il-n-y-parait.html</w:t>
         </w:r>
       </w:hyperlink>
       <w:r>
@@ -1965,29 +1781,7 @@
           <w:szCs w:val="26"/>
           <w:shd w:val="clear" w:color="auto" w:fill="FFFFFF"/>
         </w:rPr>
-        <w:t xml:space="preserve">Mardi 15 octobre, Marc </w:t>
-      </w:r>
-      <w:proofErr w:type="spellStart"/>
-      <w:r>
-        <w:rPr>
-          <w:rFonts w:ascii="Georgia" w:hAnsi="Georgia"/>
-          <w:color w:val="000000"/>
-          <w:sz w:val="20"/>
-          <w:szCs w:val="26"/>
-          <w:shd w:val="clear" w:color="auto" w:fill="FFFFFF"/>
-        </w:rPr>
-        <w:t>Mortureux</w:t>
-      </w:r>
-      <w:proofErr w:type="spellEnd"/>
-      <w:r>
-        <w:rPr>
-          <w:rFonts w:ascii="Georgia" w:hAnsi="Georgia"/>
-          <w:color w:val="000000"/>
-          <w:sz w:val="20"/>
-          <w:szCs w:val="26"/>
-          <w:shd w:val="clear" w:color="auto" w:fill="FFFFFF"/>
-        </w:rPr>
-        <w:t>, le directeur général de l’ANSES (Agence nationale de Sécurité sanitaire de l’Alimentation, de l’Environnement et du Travail) a rendu public</w:t>
+        <w:t>Mardi 15 octobre, Marc Mortureux, le directeur général de l’ANSES (Agence nationale de Sécurité sanitaire de l’Alimentation, de l’Environnement et du Travail) a rendu public</w:t>
       </w:r>
       <w:r>
         <w:rPr>
@@ -2071,29 +1865,7 @@
           <w:szCs w:val="26"/>
           <w:shd w:val="clear" w:color="auto" w:fill="FFFFFF"/>
         </w:rPr>
-        <w:t>dernière présentation en 2009 avait donné lieu à de vives polémiques et abouti au changement de dénomination de l’Agence (préalablement l’</w:t>
-      </w:r>
-      <w:proofErr w:type="spellStart"/>
-      <w:r>
-        <w:rPr>
-          <w:rFonts w:ascii="Georgia" w:hAnsi="Georgia"/>
-          <w:color w:val="FF0000"/>
-          <w:sz w:val="20"/>
-          <w:szCs w:val="26"/>
-          <w:shd w:val="clear" w:color="auto" w:fill="FFFFFF"/>
-        </w:rPr>
-        <w:t>Affset</w:t>
-      </w:r>
-      <w:proofErr w:type="spellEnd"/>
-      <w:r>
-        <w:rPr>
-          <w:rFonts w:ascii="Georgia" w:hAnsi="Georgia"/>
-          <w:color w:val="FF0000"/>
-          <w:sz w:val="20"/>
-          <w:szCs w:val="26"/>
-          <w:shd w:val="clear" w:color="auto" w:fill="FFFFFF"/>
-        </w:rPr>
-        <w:t>) et à la démission de son directeur.</w:t>
+        <w:t>dernière présentation en 2009 avait donné lieu à de vives polémiques et abouti au changement de dénomination de l’Agence (préalablement l’Affset) et à la démission de son directeur.</w:t>
       </w:r>
       <w:r>
         <w:rPr>
@@ -2148,29 +1920,7 @@
           <w:szCs w:val="26"/>
           <w:shd w:val="clear" w:color="auto" w:fill="FFFFFF"/>
         </w:rPr>
-        <w:t xml:space="preserve">ou </w:t>
-      </w:r>
-      <w:proofErr w:type="spellStart"/>
-      <w:r>
-        <w:rPr>
-          <w:rFonts w:ascii="Georgia" w:hAnsi="Georgia"/>
-          <w:color w:val="000000"/>
-          <w:sz w:val="20"/>
-          <w:szCs w:val="26"/>
-          <w:shd w:val="clear" w:color="auto" w:fill="FFFFFF"/>
-        </w:rPr>
-        <w:t>Priartem</w:t>
-      </w:r>
-      <w:proofErr w:type="spellEnd"/>
-      <w:r>
-        <w:rPr>
-          <w:rFonts w:ascii="Georgia" w:hAnsi="Georgia"/>
-          <w:color w:val="000000"/>
-          <w:sz w:val="20"/>
-          <w:szCs w:val="26"/>
-          <w:shd w:val="clear" w:color="auto" w:fill="FFFFFF"/>
-        </w:rPr>
-        <w:t xml:space="preserve"> (Pour une réglementation des implantations d’Antennes relais et de Téléphone Mobile).</w:t>
+        <w:t>ou Priartem (Pour une réglementation des implantations d’Antennes relais et de Téléphone Mobile).</w:t>
       </w:r>
       <w:r>
         <w:rPr>
@@ -2345,9 +2095,10 @@
     <w:p>
       <w:pPr>
         <w:rPr>
-          <w:rFonts w:ascii="Arial" w:hAnsi="Arial" w:cs="Arial"/>
-          <w:color w:val="FF0000"/>
-          <w:szCs w:val="15"/>
+          <w:rFonts w:ascii="Verdana" w:hAnsi="Verdana"/>
+          <w:color w:val="00B0F0"/>
+          <w:sz w:val="19"/>
+          <w:szCs w:val="19"/>
           <w:shd w:val="clear" w:color="auto" w:fill="FFFFFF"/>
         </w:rPr>
       </w:pPr>
@@ -2359,7 +2110,43 @@
             <w:szCs w:val="15"/>
             <w:shd w:val="clear" w:color="auto" w:fill="FFFFFF"/>
           </w:rPr>
-          <w:t>http://sante.lefigaro.fr/actualite/2014/05/13/22339-telephone-portable-cancer-cerveau-risque-confirme</w:t>
+          <w:t>http://sante.lefigaro.fr/actualite/2014/05/13/22339-telepho</w:t>
+        </w:r>
+        <w:r>
+          <w:rPr>
+            <w:rStyle w:val="Lienhypertexte"/>
+            <w:rFonts w:ascii="Arial" w:hAnsi="Arial" w:cs="Arial"/>
+            <w:szCs w:val="15"/>
+            <w:shd w:val="clear" w:color="auto" w:fill="FFFFFF"/>
+          </w:rPr>
+          <w:t>n</w:t>
+        </w:r>
+        <w:r>
+          <w:rPr>
+            <w:rStyle w:val="Lienhypertexte"/>
+            <w:rFonts w:ascii="Arial" w:hAnsi="Arial" w:cs="Arial"/>
+            <w:szCs w:val="15"/>
+            <w:shd w:val="clear" w:color="auto" w:fill="FFFFFF"/>
+          </w:rPr>
+          <w:t>e-portable-cancer-ce</w:t>
+        </w:r>
+        <w:r>
+          <w:rPr>
+            <w:rStyle w:val="Lienhypertexte"/>
+            <w:rFonts w:ascii="Arial" w:hAnsi="Arial" w:cs="Arial"/>
+            <w:szCs w:val="15"/>
+            <w:shd w:val="clear" w:color="auto" w:fill="FFFFFF"/>
+          </w:rPr>
+          <w:t>r</w:t>
+        </w:r>
+        <w:r>
+          <w:rPr>
+            <w:rStyle w:val="Lienhypertexte"/>
+            <w:rFonts w:ascii="Arial" w:hAnsi="Arial" w:cs="Arial"/>
+            <w:szCs w:val="15"/>
+            <w:shd w:val="clear" w:color="auto" w:fill="FFFFFF"/>
+          </w:rPr>
+          <w:t>veau-risque-confirme</w:t>
         </w:r>
       </w:hyperlink>
       <w:r>
@@ -2396,9 +2183,8 @@
           <w:szCs w:val="15"/>
           <w:shd w:val="clear" w:color="auto" w:fill="FFFFFF"/>
         </w:rPr>
-        <w:t xml:space="preserve">eur d'une utilisation </w:t>
-      </w:r>
-      <w:proofErr w:type="spellStart"/>
+        <w:t>eur d'une utilisation prudente.</w:t>
+      </w:r>
       <w:r>
         <w:rPr>
           <w:rFonts w:ascii="Arial" w:hAnsi="Arial" w:cs="Arial"/>
@@ -2406,7 +2192,7 @@
           <w:szCs w:val="15"/>
           <w:shd w:val="clear" w:color="auto" w:fill="FFFFFF"/>
         </w:rPr>
-        <w:t>prudente.</w:t>
+        <w:t xml:space="preserve"> </w:t>
       </w:r>
       <w:r>
         <w:rPr>
@@ -2415,9 +2201,8 @@
           <w:szCs w:val="15"/>
           <w:shd w:val="clear" w:color="auto" w:fill="FFFFFF"/>
         </w:rPr>
-        <w:t>Le</w:t>
-      </w:r>
-      <w:proofErr w:type="spellEnd"/>
+        <w:t>Le risque de gliome, un type de cancer du cerveau particulièrement agressif, serait doublé chez les utilisateurs intensifs de téléphone portable. Voilà une information qui risque fort de raviver l'interminable débat sur l'impact du téléphone portable sur la santé.</w:t>
+      </w:r>
       <w:r>
         <w:rPr>
           <w:rFonts w:ascii="Arial" w:hAnsi="Arial" w:cs="Arial"/>
@@ -2425,15 +2210,6 @@
           <w:szCs w:val="15"/>
           <w:shd w:val="clear" w:color="auto" w:fill="FFFFFF"/>
         </w:rPr>
-        <w:t xml:space="preserve"> risque de gliome, un type de cancer du cerveau particulièrement agressif, serait doublé chez les utilisateurs intensifs de téléphone portable. Voilà une information qui risque fort de raviver l'interminable débat sur l'impact du téléphone portable sur la santé.</w:t>
-      </w:r>
-      <w:r>
-        <w:rPr>
-          <w:rFonts w:ascii="Arial" w:hAnsi="Arial" w:cs="Arial"/>
-          <w:color w:val="000000" w:themeColor="text1"/>
-          <w:szCs w:val="15"/>
-          <w:shd w:val="clear" w:color="auto" w:fill="FFFFFF"/>
-        </w:rPr>
         <w:t> </w:t>
       </w:r>
       <w:r>
@@ -2443,7 +2219,25 @@
           <w:szCs w:val="15"/>
           <w:shd w:val="clear" w:color="auto" w:fill="FFFFFF"/>
         </w:rPr>
-        <w:t xml:space="preserve">Moment pou la frise de la controverse 13/05/2014 </w:t>
+        <w:t>Moment pou</w:t>
+      </w:r>
+      <w:r>
+        <w:rPr>
+          <w:rFonts w:ascii="Arial" w:hAnsi="Arial" w:cs="Arial"/>
+          <w:color w:val="00B0F0"/>
+          <w:szCs w:val="15"/>
+          <w:shd w:val="clear" w:color="auto" w:fill="FFFFFF"/>
+        </w:rPr>
+        <w:t>r</w:t>
+      </w:r>
+      <w:r>
+        <w:rPr>
+          <w:rFonts w:ascii="Arial" w:hAnsi="Arial" w:cs="Arial"/>
+          <w:color w:val="00B0F0"/>
+          <w:szCs w:val="15"/>
+          <w:shd w:val="clear" w:color="auto" w:fill="FFFFFF"/>
+        </w:rPr>
+        <w:t xml:space="preserve"> la frise de la controverse 13/05/2014 </w:t>
       </w:r>
       <w:r>
         <w:rPr>
@@ -2466,74 +2260,18 @@
         </w:rPr>
         <w:t> </w:t>
       </w:r>
-      <w:proofErr w:type="spellStart"/>
-      <w:r>
-        <w:fldChar w:fldCharType="begin"/>
-      </w:r>
-      <w:r>
-        <w:instrText xml:space="preserve"> HYPERLINK "http://oem.bmj.com/" \t "_blank" </w:instrText>
-      </w:r>
-      <w:r>
-        <w:fldChar w:fldCharType="separate"/>
-      </w:r>
-      <w:r>
-        <w:rPr>
-          <w:rStyle w:val="Lienhypertexte"/>
-          <w:rFonts w:ascii="Verdana" w:hAnsi="Verdana"/>
-          <w:color w:val="333333"/>
-          <w:bdr w:val="none" w:sz="0" w:space="0" w:color="auto" w:frame="1"/>
-          <w:shd w:val="clear" w:color="auto" w:fill="FFFFFF"/>
-        </w:rPr>
-        <w:t>Occupational</w:t>
-      </w:r>
-      <w:proofErr w:type="spellEnd"/>
-      <w:r>
-        <w:rPr>
-          <w:rStyle w:val="Lienhypertexte"/>
-          <w:rFonts w:ascii="Verdana" w:hAnsi="Verdana"/>
-          <w:color w:val="333333"/>
-          <w:bdr w:val="none" w:sz="0" w:space="0" w:color="auto" w:frame="1"/>
-          <w:shd w:val="clear" w:color="auto" w:fill="FFFFFF"/>
-        </w:rPr>
-        <w:t xml:space="preserve"> &amp; </w:t>
-      </w:r>
-      <w:proofErr w:type="spellStart"/>
-      <w:r>
-        <w:rPr>
-          <w:rStyle w:val="Lienhypertexte"/>
-          <w:rFonts w:ascii="Verdana" w:hAnsi="Verdana"/>
-          <w:color w:val="333333"/>
-          <w:bdr w:val="none" w:sz="0" w:space="0" w:color="auto" w:frame="1"/>
-          <w:shd w:val="clear" w:color="auto" w:fill="FFFFFF"/>
-        </w:rPr>
-        <w:t>Environmental</w:t>
-      </w:r>
-      <w:proofErr w:type="spellEnd"/>
-      <w:r>
-        <w:rPr>
-          <w:rStyle w:val="Lienhypertexte"/>
-          <w:rFonts w:ascii="Verdana" w:hAnsi="Verdana"/>
-          <w:color w:val="333333"/>
-          <w:bdr w:val="none" w:sz="0" w:space="0" w:color="auto" w:frame="1"/>
-          <w:shd w:val="clear" w:color="auto" w:fill="FFFFFF"/>
-        </w:rPr>
-        <w:t xml:space="preserve"> </w:t>
-      </w:r>
-      <w:proofErr w:type="spellStart"/>
-      <w:r>
-        <w:rPr>
-          <w:rStyle w:val="Lienhypertexte"/>
-          <w:rFonts w:ascii="Verdana" w:hAnsi="Verdana"/>
-          <w:color w:val="333333"/>
-          <w:bdr w:val="none" w:sz="0" w:space="0" w:color="auto" w:frame="1"/>
-          <w:shd w:val="clear" w:color="auto" w:fill="FFFFFF"/>
-        </w:rPr>
-        <w:t>Medicine</w:t>
-      </w:r>
-      <w:proofErr w:type="spellEnd"/>
-      <w:r>
-        <w:fldChar w:fldCharType="end"/>
-      </w:r>
+      <w:hyperlink r:id="rId27" w:tgtFrame="_blank" w:history="1">
+        <w:r>
+          <w:rPr>
+            <w:rStyle w:val="Lienhypertexte"/>
+            <w:rFonts w:ascii="Verdana" w:hAnsi="Verdana"/>
+            <w:color w:val="333333"/>
+            <w:bdr w:val="none" w:sz="0" w:space="0" w:color="auto" w:frame="1"/>
+            <w:shd w:val="clear" w:color="auto" w:fill="FFFFFF"/>
+          </w:rPr>
+          <w:t>Occupational &amp; Environmental Medicine</w:t>
+        </w:r>
+      </w:hyperlink>
       <w:r>
         <w:rPr>
           <w:rFonts w:ascii="Verdana" w:hAnsi="Verdana"/>
@@ -2668,6 +2406,7 @@
           <w:szCs w:val="20"/>
           <w:shd w:val="clear" w:color="auto" w:fill="FFFFFF"/>
         </w:rPr>
+        <w:lastRenderedPageBreak/>
         <w:t xml:space="preserve"> </w:t>
       </w:r>
       <w:r>
@@ -2706,18 +2445,7 @@
           <w:szCs w:val="19"/>
           <w:shd w:val="clear" w:color="auto" w:fill="FFFFFF"/>
         </w:rPr>
-        <w:t xml:space="preserve">un lien possible entre l'usage du téléphone portable et </w:t>
-      </w:r>
-      <w:r>
-        <w:rPr>
-          <w:rFonts w:ascii="Verdana" w:hAnsi="Verdana"/>
-          <w:color w:val="FF0000"/>
-          <w:sz w:val="19"/>
-          <w:szCs w:val="19"/>
-          <w:shd w:val="clear" w:color="auto" w:fill="FFFFFF"/>
-        </w:rPr>
-        <w:lastRenderedPageBreak/>
-        <w:t>l'apparition de gliomes</w:t>
+        <w:t>un lien possible entre l'usage du téléphone portable et l'apparition de gliomes</w:t>
       </w:r>
       <w:r>
         <w:rPr>
@@ -2743,9 +2471,10 @@
     <w:p>
       <w:pPr>
         <w:rPr>
-          <w:rFonts w:ascii="Arial" w:hAnsi="Arial" w:cs="Arial"/>
+          <w:rFonts w:ascii="Verdana" w:hAnsi="Verdana"/>
           <w:color w:val="00B0F0"/>
-          <w:szCs w:val="15"/>
+          <w:sz w:val="19"/>
+          <w:szCs w:val="19"/>
           <w:shd w:val="clear" w:color="auto" w:fill="FFFFFF"/>
         </w:rPr>
       </w:pPr>
@@ -2753,6 +2482,245 @@
     <w:p>
       <w:pPr>
         <w:rPr>
+          <w:rFonts w:ascii="Verdana" w:hAnsi="Verdana"/>
+          <w:color w:val="00B0F0"/>
+          <w:sz w:val="19"/>
+          <w:szCs w:val="19"/>
+          <w:shd w:val="clear" w:color="auto" w:fill="FFFFFF"/>
+        </w:rPr>
+      </w:pPr>
+    </w:p>
+    <w:p>
+      <w:hyperlink r:id="rId28" w:history="1">
+        <w:r>
+          <w:rPr>
+            <w:rStyle w:val="Lienhypertexte"/>
+          </w:rPr>
+          <w:t>https://reporterre.net/A-l-Assemblee-nationale-le-lobby-de-la-telephonie-a-fait-reculer-la-protection</w:t>
+        </w:r>
+      </w:hyperlink>
+      <w:r>
+        <w:br/>
+      </w:r>
+      <w:r>
+        <w:rPr>
+          <w:color w:val="FF0000"/>
+        </w:rPr>
+        <w:t xml:space="preserve">La loi Abeille </w:t>
+      </w:r>
+      <w:hyperlink r:id="rId29" w:tgtFrame="_blank" w:history="1">
+        <w:r>
+          <w:rPr>
+            <w:rStyle w:val="Lienhypertexte"/>
+            <w:color w:val="FF0000"/>
+          </w:rPr>
+          <w:t>du 9 février 2015</w:t>
+        </w:r>
+      </w:hyperlink>
+      <w:r>
+        <w:rPr>
+          <w:color w:val="FF0000"/>
+        </w:rPr>
+        <w:t xml:space="preserve"> permet de limiter l’exposition du public</w:t>
+      </w:r>
+      <w:r>
+        <w:t xml:space="preserve"> aux radiofréquences émises par les technologies sans-fil (antennes-relais, portables, Wifi, etc.) . Les amendements votés cette nuit, soutenus par Jean-Michel Baylet, ministre de l’Aménagement du territoire, et aussi des Collectivités territoriales, </w:t>
+      </w:r>
+      <w:r>
+        <w:rPr>
+          <w:i/>
+          <w:iCs/>
+          <w:color w:val="FF0000"/>
+        </w:rPr>
+        <w:t>«</w:t>
+      </w:r>
+      <w:r>
+        <w:rPr>
+          <w:i/>
+          <w:iCs/>
+          <w:color w:val="FF0000"/>
+          <w:sz w:val="20"/>
+          <w:szCs w:val="20"/>
+        </w:rPr>
+        <w:t> </w:t>
+      </w:r>
+      <w:r>
+        <w:rPr>
+          <w:i/>
+          <w:iCs/>
+          <w:color w:val="FF0000"/>
+        </w:rPr>
+        <w:t>soutiennent les opérateurs et privent les élus locaux et les citoyens, de leurs droits à l’information, à la transparence, à la concertation</w:t>
+      </w:r>
+      <w:r>
+        <w:rPr>
+          <w:i/>
+          <w:iCs/>
+          <w:color w:val="FF0000"/>
+          <w:sz w:val="20"/>
+          <w:szCs w:val="20"/>
+        </w:rPr>
+        <w:t> </w:t>
+      </w:r>
+      <w:r>
+        <w:rPr>
+          <w:i/>
+          <w:iCs/>
+          <w:color w:val="FF0000"/>
+        </w:rPr>
+        <w:t>»</w:t>
+      </w:r>
+      <w:r>
+        <w:t xml:space="preserve">. Amendement du 12 octobre 2016 </w:t>
+      </w:r>
+      <w:r>
+        <w:rPr>
+          <w:color w:val="00B0F0"/>
+        </w:rPr>
+        <w:br/>
+        <w:t>Battaille juridique entre les deux partis : une loi et des amendements qui atténuent la loi</w:t>
+      </w:r>
+      <w:r>
+        <w:br/>
+      </w:r>
+      <w:r>
+        <w:rPr>
+          <w:color w:val="00B0F0"/>
+        </w:rPr>
+        <w:t xml:space="preserve"> Frise Chrono</w:t>
+      </w:r>
+    </w:p>
+    <w:p>
+      <w:pPr>
+        <w:rPr>
+          <w:rFonts w:ascii="Arial" w:eastAsia="Times New Roman" w:hAnsi="Arial" w:cs="Arial"/>
+          <w:sz w:val="19"/>
+          <w:szCs w:val="19"/>
+          <w:lang w:eastAsia="fr-FR"/>
+        </w:rPr>
+      </w:pPr>
+      <w:r>
+        <w:br/>
+      </w:r>
+      <w:hyperlink r:id="rId30" w:history="1">
+        <w:r>
+          <w:rPr>
+            <w:rStyle w:val="Lienhypertexte"/>
+          </w:rPr>
+          <w:t>http://www.robindestoits.org/Comment-les-lobbies-nous-font-croire-qu-il-n-y-a-pas-de-probleme-avec-les-ondes-electromagnetiques-Reporterre-24-01_a2148.html</w:t>
+        </w:r>
+      </w:hyperlink>
+      <w:r>
+        <w:br/>
+      </w:r>
+      <w:r>
+        <w:br/>
+      </w:r>
+      <w:r>
+        <w:rPr>
+          <w:color w:val="FF0000"/>
+        </w:rPr>
+        <w:t>Qui oserait soupçonner de partialité l’Organisation mondiale de la santé, une institution des Nations Unies ? Et pourtant</w:t>
+      </w:r>
+      <w:r>
+        <w:t xml:space="preserve">, son programme d’expertise sur les champs électromagnétiques, appelé </w:t>
+      </w:r>
+      <w:hyperlink r:id="rId31" w:tgtFrame="_blank" w:history="1">
+        <w:r>
+          <w:rPr>
+            <w:rStyle w:val="Lienhypertexte"/>
+            <w:i/>
+            <w:iCs/>
+          </w:rPr>
+          <w:t>"projet CEM"</w:t>
+        </w:r>
+      </w:hyperlink>
+      <w:r>
+        <w:t xml:space="preserve"> a été créé en 1996 par... Michael Repacholi, également créateur de l’ICNIRP et qui, on l’a vu, a été consultant de compagnies de télécoms. Nancy de Méritiens explique : </w:t>
+      </w:r>
+      <w:r>
+        <w:rPr>
+          <w:i/>
+          <w:iCs/>
+        </w:rPr>
+        <w:t>"Avant l’arrivée de Michael Repacholi, l’OMS avait déjà compilé des études qui soupçonnaient une dangerosité des ondes. En arrivant à l’OMS, il a monté son équipe et fait venir des scientifiques qui travaillaient avec lui à l’ICNIRP, qui eux-mêmes venaient de l’industrie. A partir de son arrivée, la politique a changé et ils ont cessé de dire qu’il y avait des problèmes... au moment où la téléphonie mobile a commencé à se répendre auprès du grand public"</w:t>
+      </w:r>
+      <w:r>
+        <w:t xml:space="preserve">, raconte Nancy de Méritiens. </w:t>
+      </w:r>
+      <w:r>
+        <w:rPr>
+          <w:i/>
+          <w:iCs/>
+        </w:rPr>
+        <w:t>"Il est resté à l’OMS jusqu’en 2006."</w:t>
+      </w:r>
+      <w:r>
+        <w:rPr>
+          <w:rFonts w:ascii="Arial" w:hAnsi="Arial" w:cs="Arial"/>
+          <w:color w:val="00B0F0"/>
+          <w:szCs w:val="15"/>
+          <w:shd w:val="clear" w:color="auto" w:fill="FFFFFF"/>
+        </w:rPr>
+        <w:br/>
+      </w:r>
+      <w:r>
+        <w:rPr>
+          <w:rFonts w:ascii="Arial" w:eastAsia="Times New Roman" w:hAnsi="Arial" w:cs="Arial"/>
+          <w:sz w:val="19"/>
+          <w:szCs w:val="19"/>
+          <w:lang w:eastAsia="fr-FR"/>
+        </w:rPr>
+        <w:t>ICNIRP</w:t>
+      </w:r>
+    </w:p>
+    <w:p>
+      <w:pPr>
+        <w:spacing w:after="0" w:line="240" w:lineRule="auto"/>
+        <w:rPr>
+          <w:rFonts w:ascii="Arial" w:eastAsia="Times New Roman" w:hAnsi="Arial" w:cs="Arial"/>
+          <w:color w:val="00B050"/>
+          <w:sz w:val="19"/>
+          <w:szCs w:val="19"/>
+          <w:lang w:eastAsia="fr-FR"/>
+        </w:rPr>
+      </w:pPr>
+      <w:r>
+        <w:rPr>
+          <w:rFonts w:ascii="Arial" w:eastAsia="Times New Roman" w:hAnsi="Arial" w:cs="Arial"/>
+          <w:color w:val="00B050"/>
+          <w:sz w:val="19"/>
+          <w:szCs w:val="19"/>
+          <w:lang w:eastAsia="fr-FR"/>
+        </w:rPr>
+        <w:t>Commission internationale sur la radioprotection non ionisante</w:t>
+      </w:r>
+    </w:p>
+    <w:p>
+      <w:pPr>
+        <w:spacing w:after="0" w:line="240" w:lineRule="auto"/>
+        <w:rPr>
+          <w:rFonts w:ascii="Arial" w:eastAsia="Times New Roman" w:hAnsi="Arial" w:cs="Arial"/>
+          <w:color w:val="00B050"/>
+          <w:sz w:val="17"/>
+          <w:szCs w:val="17"/>
+          <w:lang w:eastAsia="fr-FR"/>
+        </w:rPr>
+      </w:pPr>
+      <w:r>
+        <w:rPr>
+          <w:rFonts w:ascii="Arial" w:eastAsia="Times New Roman" w:hAnsi="Arial" w:cs="Arial"/>
+          <w:color w:val="00B050"/>
+          <w:sz w:val="17"/>
+          <w:szCs w:val="17"/>
+          <w:lang w:eastAsia="fr-FR"/>
+        </w:rPr>
+        <w:t>ICNIRP est une organisation scientifique indépendante responsable qui fournit des conseils sur les risques sanitaires de l'exposition de la radiation non ionisante. ICNIRP développe les directives internationales sur des limites d'exposition aux rayonnements non ionisants qui sont indépendantes et la basés sur la science</w:t>
+      </w:r>
+    </w:p>
+    <w:p>
+      <w:pPr>
+        <w:rPr>
           <w:rFonts w:ascii="Arial" w:hAnsi="Arial" w:cs="Arial"/>
           <w:color w:val="00B0F0"/>
           <w:szCs w:val="15"/>
@@ -2763,26 +2731,25 @@
     <w:p>
       <w:pPr>
         <w:rPr>
-          <w:rFonts w:ascii="Arial" w:hAnsi="Arial" w:cs="Arial"/>
-          <w:color w:val="FF0000"/>
-          <w:sz w:val="15"/>
-          <w:szCs w:val="15"/>
-          <w:shd w:val="clear" w:color="auto" w:fill="FFFFFF"/>
-        </w:rPr>
-      </w:pPr>
-    </w:p>
-    <w:p>
-      <w:pPr>
-        <w:rPr>
           <w:rFonts w:ascii="Helvetica" w:eastAsia="Times New Roman" w:hAnsi="Helvetica" w:cs="Helvetica"/>
-          <w:sz w:val="10"/>
+          <w:color w:val="16212C"/>
+          <w:sz w:val="16"/>
           <w:szCs w:val="16"/>
           <w:lang w:eastAsia="fr-FR"/>
         </w:rPr>
       </w:pPr>
-    </w:p>
-    <w:p>
-      <w:pPr>
+      <w:hyperlink r:id="rId32" w:history="1">
+        <w:r>
+          <w:rPr>
+            <w:rStyle w:val="Lienhypertexte"/>
+            <w:rFonts w:ascii="Helvetica" w:eastAsia="Times New Roman" w:hAnsi="Helvetica" w:cs="Helvetica"/>
+            <w:szCs w:val="16"/>
+            <w:lang w:eastAsia="fr-FR"/>
+          </w:rPr>
+          <w:t>http://www.cnewsmatin.fr/politique/2013-01-30/ondes-fleur-pellerin-evoque-des-peurs-irrationnelles-360882</w:t>
+        </w:r>
+      </w:hyperlink>
+      <w:r>
         <w:rPr>
           <w:rFonts w:ascii="Helvetica" w:eastAsia="Times New Roman" w:hAnsi="Helvetica" w:cs="Helvetica"/>
           <w:color w:val="16212C"/>
@@ -2790,18 +2757,40 @@
           <w:szCs w:val="16"/>
           <w:lang w:eastAsia="fr-FR"/>
         </w:rPr>
-      </w:pPr>
-    </w:p>
-    <w:p>
-      <w:pPr>
-        <w:rPr>
-          <w:rFonts w:ascii="Helvetica" w:hAnsi="Helvetica" w:cs="Helvetica"/>
+        <w:br/>
+      </w:r>
+      <w:r>
+        <w:rPr>
+          <w:rFonts w:ascii="Helvetica" w:eastAsia="Times New Roman" w:hAnsi="Helvetica" w:cs="Helvetica"/>
+          <w:color w:val="16212C"/>
+          <w:sz w:val="16"/>
+          <w:szCs w:val="16"/>
+          <w:lang w:eastAsia="fr-FR"/>
+        </w:rPr>
+        <w:br/>
+      </w:r>
+      <w:r>
+        <w:rPr>
+          <w:color w:val="FF0000"/>
+        </w:rPr>
+        <w:t>Interdire le wifi dans les crèches reviendrait, pour Mme Pellerin, "à dire que le wifi est dangereux et mauvais pour la santé".</w:t>
+      </w:r>
+      <w:r>
+        <w:t xml:space="preserve"> "Aujourd'hui, je n'ai aucune preuve que le wifi est mauvais pour la santé", a insisté la ministre, qui s'est livrée devant la presse à des relevés de mesures des ondes sur une place du 12e arrondissement de Paris. </w:t>
+      </w:r>
+      <w:r>
+        <w:rPr>
           <w:color w:val="00B0F0"/>
-          <w:sz w:val="20"/>
-          <w:szCs w:val="20"/>
-          <w:shd w:val="clear" w:color="auto" w:fill="FFFFFF"/>
-        </w:rPr>
-      </w:pPr>
+        </w:rPr>
+        <w:t xml:space="preserve">Politique qui ne pense pas au principe de précaution, qui estime qu’il n’y a pas de danger tant que ce n’est pas prouvé mais qui conseille quand même l’utilisation du kit mains libre et veut une campagne de prévention dans ce sens. Position dans un contexte de </w:t>
+      </w:r>
+      <w:r>
+        <w:rPr>
+          <w:color w:val="00B0F0"/>
+        </w:rPr>
+        <w:lastRenderedPageBreak/>
+        <w:t xml:space="preserve">développement de la 4g dans le pays.  </w:t>
+      </w:r>
       <w:r>
         <w:rPr>
           <w:rFonts w:ascii="Helvetica" w:hAnsi="Helvetica" w:cs="Helvetica"/>

</xml_diff>